<commit_message>
Update README and Project1_Writeup
</commit_message>
<xml_diff>
--- a/Project1_Writeup.docx
+++ b/Project1_Writeup.docx
@@ -10,6 +10,36 @@
     <w:p>
       <w:r>
         <w:t>Project 1 Write-up</w:t>
+      </w:r>
+    </w:p>
+    <w:p/>
+    <w:p>
+      <w:r>
+        <w:t>Project Approach:</w:t>
+      </w:r>
+    </w:p>
+    <w:p>
+      <w:r>
+        <w:tab/>
+        <w:t xml:space="preserve">For this project, I approached the problem by first reading the requirements and then creating a general layout on paper. </w:t>
+      </w:r>
+      <w:r>
+        <w:t xml:space="preserve">I started by remembering the logic I used to create a prefix expression calculator in Java, last semester. I know we used popping from a stack and saving expressions, however in Haskell it would have to be different since it is a functional language. We cannot use variables </w:t>
+      </w:r>
+      <w:r>
+        <w:t>in the same way as in Java or Python</w:t>
+      </w:r>
+      <w:r>
+        <w:t>.</w:t>
+      </w:r>
+      <w:r>
+        <w:t xml:space="preserve"> I started to break down the project into its main parts: Parsing the expression, Evaluate expression, Receive user input, and a main function.</w:t>
+      </w:r>
+    </w:p>
+    <w:p/>
+    <w:p>
+      <w:r>
+        <w:t>Project Organization:</w:t>
       </w:r>
     </w:p>
     <w:sectPr>

</xml_diff>